<commit_message>
feat email service modify contract
</commit_message>
<xml_diff>
--- a/storage/app/templates/hd_xac_nhan_doanh_thu.docx
+++ b/storage/app/templates/hd_xac_nhan_doanh_thu.docx
@@ -326,6 +326,15 @@
           <w:sz w:val="28"/>
           <w:szCs w:val="28"/>
         </w:rPr>
+        <w:t xml:space="preserve"> </w:t>
+      </w:r>
+      <w:r>
+        <w:rPr>
+          <w:rFonts w:ascii="Times New Roman" w:eastAsia="Times New Roman" w:hAnsi="Times New Roman" w:cs="Times New Roman"/>
+          <w:i/>
+          <w:sz w:val="28"/>
+          <w:szCs w:val="28"/>
+        </w:rPr>
         <w:t xml:space="preserve">tháng </w:t>
       </w:r>
       <w:r>
@@ -344,6 +353,15 @@
           <w:sz w:val="28"/>
           <w:szCs w:val="28"/>
         </w:rPr>
+        <w:t xml:space="preserve"> </w:t>
+      </w:r>
+      <w:r>
+        <w:rPr>
+          <w:rFonts w:ascii="Times New Roman" w:eastAsia="Times New Roman" w:hAnsi="Times New Roman" w:cs="Times New Roman"/>
+          <w:i/>
+          <w:sz w:val="28"/>
+          <w:szCs w:val="28"/>
+        </w:rPr>
         <w:t>năm</w:t>
       </w:r>
       <w:r>
@@ -359,16 +377,7 @@
           <w:sz w:val="28"/>
           <w:szCs w:val="28"/>
         </w:rPr>
-        <w:t>${hom_nay_nam}</w:t>
-      </w:r>
-      <w:r>
-        <w:rPr>
-          <w:rFonts w:ascii="Times New Roman" w:eastAsia="Times New Roman" w:hAnsi="Times New Roman" w:cs="Times New Roman"/>
-          <w:i/>
-          <w:sz w:val="28"/>
-          <w:szCs w:val="28"/>
-        </w:rPr>
-        <w:t xml:space="preserve"> </w:t>
+        <w:t xml:space="preserve">${hom_nay_nam} </w:t>
       </w:r>
       <w:r>
         <w:rPr>
@@ -945,13 +954,37 @@
                 <w:right w:val="nil"/>
                 <w:between w:val="nil"/>
               </w:pBdr>
-              <w:spacing w:line="240" w:lineRule="auto"/>
+              <w:spacing w:after="100"/>
               <w:rPr>
                 <w:rFonts w:ascii="Times New Roman" w:eastAsia="Times New Roman" w:hAnsi="Times New Roman" w:cs="Times New Roman"/>
                 <w:sz w:val="28"/>
                 <w:szCs w:val="28"/>
               </w:rPr>
             </w:pPr>
+            <w:r>
+              <w:rPr>
+                <w:rFonts w:ascii="Times New Roman" w:eastAsia="Times New Roman" w:hAnsi="Times New Roman" w:cs="Times New Roman"/>
+                <w:sz w:val="28"/>
+                <w:szCs w:val="28"/>
+              </w:rPr>
+              <w:t>${</w:t>
+            </w:r>
+            <w:r>
+              <w:rPr>
+                <w:rFonts w:ascii="Times New Roman" w:eastAsia="Times New Roman" w:hAnsi="Times New Roman" w:cs="Times New Roman"/>
+                <w:sz w:val="28"/>
+                <w:szCs w:val="28"/>
+              </w:rPr>
+              <w:t>stt</w:t>
+            </w:r>
+            <w:r>
+              <w:rPr>
+                <w:rFonts w:ascii="Times New Roman" w:eastAsia="Times New Roman" w:hAnsi="Times New Roman" w:cs="Times New Roman"/>
+                <w:sz w:val="28"/>
+                <w:szCs w:val="28"/>
+              </w:rPr>
+              <w:t>}</w:t>
+            </w:r>
           </w:p>
         </w:tc>
         <w:tc>
@@ -996,7 +1029,7 @@
                 <w:sz w:val="28"/>
                 <w:szCs w:val="28"/>
               </w:rPr>
-              <w:t>ben_b</w:t>
+              <w:t>shop_name</w:t>
             </w:r>
             <w:r>
               <w:rPr>
@@ -1092,6 +1125,14 @@
                 <w:szCs w:val="28"/>
               </w:rPr>
             </w:pPr>
+            <w:r>
+              <w:rPr>
+                <w:rFonts w:ascii="Times New Roman" w:eastAsia="Times New Roman" w:hAnsi="Times New Roman" w:cs="Times New Roman"/>
+                <w:sz w:val="28"/>
+                <w:szCs w:val="28"/>
+              </w:rPr>
+              <w:t>${doanh_thu}</w:t>
+            </w:r>
           </w:p>
         </w:tc>
         <w:tc>
@@ -1136,7 +1177,7 @@
                 <w:sz w:val="28"/>
                 <w:szCs w:val="28"/>
               </w:rPr>
-              <w:t>doanh_thu</w:t>
+              <w:t>chia_se</w:t>
             </w:r>
             <w:r>
               <w:rPr>
@@ -1182,7 +1223,23 @@
                 <w:sz w:val="28"/>
                 <w:szCs w:val="28"/>
               </w:rPr>
-              <w:t>${doanh_thu}</w:t>
+              <w:t>${</w:t>
+            </w:r>
+            <w:r>
+              <w:rPr>
+                <w:rFonts w:ascii="Times New Roman" w:eastAsia="Times New Roman" w:hAnsi="Times New Roman" w:cs="Times New Roman"/>
+                <w:sz w:val="28"/>
+                <w:szCs w:val="28"/>
+              </w:rPr>
+              <w:t>thanh_toan</w:t>
+            </w:r>
+            <w:r>
+              <w:rPr>
+                <w:rFonts w:ascii="Times New Roman" w:eastAsia="Times New Roman" w:hAnsi="Times New Roman" w:cs="Times New Roman"/>
+                <w:sz w:val="28"/>
+                <w:szCs w:val="28"/>
+              </w:rPr>
+              <w:t>}</w:t>
             </w:r>
           </w:p>
         </w:tc>
@@ -1585,6 +1642,7 @@
           <w:sz w:val="28"/>
           <w:szCs w:val="28"/>
         </w:rPr>
+        <w:lastRenderedPageBreak/>
         <w:t>- Ngân hàng</w:t>
       </w:r>
       <w:r>
@@ -1619,7 +1677,6 @@
           <w:sz w:val="28"/>
           <w:szCs w:val="28"/>
         </w:rPr>
-        <w:lastRenderedPageBreak/>
         <w:t>Biên bản này được gửi qua email và có hiệu lực như một biên bản xác nhận chính thức. Biên bản được lưu trữ cùng thông tin gửi email để làm căn cứ xác nhận giữa hai bên.</w:t>
       </w:r>
     </w:p>
@@ -1694,15 +1751,6 @@
         </w:rPr>
         <w:t xml:space="preserve">Người lập biên bản: </w:t>
       </w:r>
-      <w:r>
-        <w:rPr>
-          <w:rFonts w:ascii="Times New Roman" w:eastAsia="Times New Roman" w:hAnsi="Times New Roman" w:cs="Times New Roman"/>
-          <w:b/>
-          <w:sz w:val="28"/>
-          <w:szCs w:val="28"/>
-        </w:rPr>
-        <w:t>${nguoi_lap}</w:t>
-      </w:r>
     </w:p>
     <w:p>
       <w:pPr>
@@ -1735,31 +1783,7 @@
           <w:sz w:val="28"/>
           <w:szCs w:val="28"/>
         </w:rPr>
-        <w:t xml:space="preserve"> </w:t>
-      </w:r>
-      <w:r>
-        <w:rPr>
-          <w:rFonts w:ascii="Times New Roman" w:eastAsia="Times New Roman" w:hAnsi="Times New Roman" w:cs="Times New Roman"/>
-          <w:sz w:val="28"/>
-          <w:szCs w:val="28"/>
-        </w:rPr>
-        <w:t>${</w:t>
-      </w:r>
-      <w:r>
-        <w:rPr>
-          <w:rFonts w:ascii="Times New Roman" w:eastAsia="Times New Roman" w:hAnsi="Times New Roman" w:cs="Times New Roman"/>
-          <w:sz w:val="28"/>
-          <w:szCs w:val="28"/>
-        </w:rPr>
-        <w:t>giam_doc_ky</w:t>
-      </w:r>
-      <w:r>
-        <w:rPr>
-          <w:rFonts w:ascii="Times New Roman" w:eastAsia="Times New Roman" w:hAnsi="Times New Roman" w:cs="Times New Roman"/>
-          <w:sz w:val="28"/>
-          <w:szCs w:val="28"/>
-        </w:rPr>
-        <w:t>}</w:t>
+        <w:t xml:space="preserve"> ${giam_doc_ky}</w:t>
       </w:r>
     </w:p>
     <w:p>
@@ -1786,6 +1810,30 @@
           <w:szCs w:val="28"/>
         </w:rPr>
         <w:t xml:space="preserve">Chức vụ: </w:t>
+      </w:r>
+      <w:r>
+        <w:rPr>
+          <w:rFonts w:ascii="Times New Roman" w:eastAsia="Times New Roman" w:hAnsi="Times New Roman" w:cs="Times New Roman"/>
+          <w:sz w:val="28"/>
+          <w:szCs w:val="28"/>
+        </w:rPr>
+        <w:t>${</w:t>
+      </w:r>
+      <w:r>
+        <w:rPr>
+          <w:rFonts w:ascii="Times New Roman" w:eastAsia="Times New Roman" w:hAnsi="Times New Roman" w:cs="Times New Roman"/>
+          <w:sz w:val="28"/>
+          <w:szCs w:val="28"/>
+        </w:rPr>
+        <w:t>chuc_vu</w:t>
+      </w:r>
+      <w:r>
+        <w:rPr>
+          <w:rFonts w:ascii="Times New Roman" w:eastAsia="Times New Roman" w:hAnsi="Times New Roman" w:cs="Times New Roman"/>
+          <w:sz w:val="28"/>
+          <w:szCs w:val="28"/>
+        </w:rPr>
+        <w:t>}</w:t>
       </w:r>
     </w:p>
     <w:p>
@@ -2633,6 +2681,7 @@
   <w:style w:type="paragraph" w:default="1" w:styleId="Normal">
     <w:name w:val="Normal"/>
     <w:qFormat/>
+    <w:rsid w:val="00F707C3"/>
   </w:style>
   <w:style w:type="paragraph" w:styleId="Heading1">
     <w:name w:val="heading 1"/>

</xml_diff>